<commit_message>
Update book.sql and docx
</commit_message>
<xml_diff>
--- a/Assignment 2 Group DDL and Dao File.docx
+++ b/Assignment 2 Group DDL and Dao File.docx
@@ -4,7 +4,7 @@
   <w:body>
     <w:p>
       <w:pPr>
-        <w:pStyle w:val="Title"/>
+        <w:pStyle w:val="af0"/>
       </w:pPr>
       <w:r>
         <w:t xml:space="preserve">Dynamic Web Application </w:t>
@@ -23,14 +23,6 @@
     <w:p>
       <w:pPr>
         <w:rPr>
-          <w:rFonts w:eastAsiaTheme="minorEastAsia" w:hint="eastAsia"/>
-          <w:lang w:eastAsia="zh-CN"/>
-        </w:rPr>
-      </w:pPr>
-    </w:p>
-    <w:p>
-      <w:pPr>
-        <w:rPr>
           <w:rFonts w:eastAsiaTheme="minorEastAsia"/>
           <w:lang w:eastAsia="zh-CN"/>
         </w:rPr>
@@ -47,6 +39,14 @@
     <w:p>
       <w:pPr>
         <w:rPr>
+          <w:rFonts w:eastAsiaTheme="minorEastAsia"/>
+          <w:lang w:eastAsia="zh-CN"/>
+        </w:rPr>
+      </w:pPr>
+    </w:p>
+    <w:p>
+      <w:pPr>
+        <w:rPr>
           <w:rFonts w:ascii="Arial" w:hAnsi="Arial" w:cs="Arial"/>
           <w:sz w:val="28"/>
           <w:szCs w:val="28"/>
@@ -68,7 +68,7 @@
       <w:pPr>
         <w:jc w:val="center"/>
         <w:rPr>
-          <w:rFonts w:ascii="Arial" w:hAnsi="Arial" w:cs="Arial" w:hint="eastAsia"/>
+          <w:rFonts w:ascii="Arial" w:hAnsi="Arial" w:cs="Arial"/>
           <w:sz w:val="28"/>
           <w:szCs w:val="28"/>
           <w:lang w:eastAsia="zh-CN"/>
@@ -96,7 +96,7 @@
     </w:p>
     <w:tbl>
       <w:tblPr>
-        <w:tblStyle w:val="TableGrid"/>
+        <w:tblStyle w:val="af2"/>
         <w:tblW w:w="9634" w:type="dxa"/>
         <w:tblLook w:val="04A0" w:firstRow="1" w:lastRow="0" w:firstColumn="1" w:lastColumn="0" w:noHBand="0" w:noVBand="1"/>
       </w:tblPr>
@@ -544,7 +544,7 @@
               <w:autoSpaceDE w:val="0"/>
               <w:autoSpaceDN w:val="0"/>
               <w:rPr>
-                <w:rFonts w:ascii="Arial" w:eastAsiaTheme="minorEastAsia" w:hAnsi="Arial" w:cs="Arial" w:hint="eastAsia"/>
+                <w:rFonts w:ascii="Arial" w:eastAsiaTheme="minorEastAsia" w:hAnsi="Arial" w:cs="Arial"/>
                 <w:sz w:val="28"/>
                 <w:szCs w:val="28"/>
               </w:rPr>
@@ -572,7 +572,7 @@
               <w:autoSpaceDE w:val="0"/>
               <w:autoSpaceDN w:val="0"/>
               <w:rPr>
-                <w:rFonts w:ascii="Arial" w:eastAsiaTheme="minorEastAsia" w:hAnsi="Arial" w:cs="Arial" w:hint="eastAsia"/>
+                <w:rFonts w:ascii="Arial" w:eastAsiaTheme="minorEastAsia" w:hAnsi="Arial" w:cs="Arial"/>
                 <w:sz w:val="28"/>
                 <w:szCs w:val="28"/>
               </w:rPr>
@@ -600,7 +600,7 @@
               <w:autoSpaceDE w:val="0"/>
               <w:autoSpaceDN w:val="0"/>
               <w:rPr>
-                <w:rFonts w:ascii="Arial" w:eastAsiaTheme="minorEastAsia" w:hAnsi="Arial" w:cs="Arial" w:hint="eastAsia"/>
+                <w:rFonts w:ascii="Arial" w:eastAsiaTheme="minorEastAsia" w:hAnsi="Arial" w:cs="Arial"/>
                 <w:sz w:val="28"/>
                 <w:szCs w:val="28"/>
               </w:rPr>
@@ -762,7 +762,7 @@
               <w:autoSpaceDE w:val="0"/>
               <w:autoSpaceDN w:val="0"/>
               <w:rPr>
-                <w:rFonts w:ascii="Arial" w:eastAsiaTheme="minorEastAsia" w:hAnsi="Arial" w:cs="Arial" w:hint="eastAsia"/>
+                <w:rFonts w:ascii="Arial" w:eastAsiaTheme="minorEastAsia" w:hAnsi="Arial" w:cs="Arial"/>
                 <w:sz w:val="28"/>
                 <w:szCs w:val="28"/>
               </w:rPr>
@@ -781,7 +781,7 @@
               <w:autoSpaceDE w:val="0"/>
               <w:autoSpaceDN w:val="0"/>
               <w:rPr>
-                <w:rFonts w:ascii="Arial" w:eastAsiaTheme="minorEastAsia" w:hAnsi="Arial" w:cs="Arial" w:hint="eastAsia"/>
+                <w:rFonts w:ascii="Arial" w:eastAsiaTheme="minorEastAsia" w:hAnsi="Arial" w:cs="Arial"/>
                 <w:sz w:val="28"/>
                 <w:szCs w:val="28"/>
               </w:rPr>
@@ -806,7 +806,7 @@
               <w:autoSpaceDE w:val="0"/>
               <w:autoSpaceDN w:val="0"/>
               <w:rPr>
-                <w:rFonts w:ascii="Arial" w:eastAsiaTheme="minorEastAsia" w:hAnsi="Arial" w:cs="Arial" w:hint="eastAsia"/>
+                <w:rFonts w:ascii="Arial" w:eastAsiaTheme="minorEastAsia" w:hAnsi="Arial" w:cs="Arial"/>
                 <w:sz w:val="28"/>
                 <w:szCs w:val="28"/>
               </w:rPr>
@@ -848,7 +848,7 @@
               <w:autoSpaceDE w:val="0"/>
               <w:autoSpaceDN w:val="0"/>
               <w:rPr>
-                <w:rFonts w:ascii="Arial" w:eastAsiaTheme="minorEastAsia" w:hAnsi="Arial" w:cs="Arial" w:hint="eastAsia"/>
+                <w:rFonts w:ascii="Arial" w:eastAsiaTheme="minorEastAsia" w:hAnsi="Arial" w:cs="Arial"/>
                 <w:sz w:val="28"/>
                 <w:szCs w:val="28"/>
               </w:rPr>
@@ -1096,7 +1096,7 @@
     </w:p>
     <w:p>
       <w:pPr>
-        <w:pStyle w:val="Heading1"/>
+        <w:pStyle w:val="1"/>
         <w:jc w:val="left"/>
         <w:rPr>
           <w:rFonts w:eastAsiaTheme="minorEastAsia"/>
@@ -1116,7 +1116,7 @@
     </w:p>
     <w:p>
       <w:pPr>
-        <w:pStyle w:val="Heading1"/>
+        <w:pStyle w:val="1"/>
         <w:jc w:val="left"/>
         <w:rPr>
           <w:rFonts w:eastAsiaTheme="minorEastAsia"/>
@@ -1125,21 +1125,15 @@
       </w:pPr>
       <w:r>
         <w:rPr>
-          <w:rFonts w:ascii="Ubuntu Mono" w:eastAsiaTheme="majorEastAsia" w:hAnsi="Ubuntu Mono" w:cs="Courier New"/>
-          <w:b/>
-          <w:bCs/>
+          <w:rFonts w:eastAsiaTheme="minorEastAsia"/>
           <w:noProof/>
-          <w:color w:val="0D0D0D"/>
-          <w:sz w:val="21"/>
-          <w:szCs w:val="21"/>
-          <w:bdr w:val="single" w:sz="2" w:space="0" w:color="E3E3E3" w:frame="1"/>
-          <w:shd w:val="clear" w:color="auto" w:fill="FFFFFF"/>
+          <w:lang w:eastAsia="zh-CN"/>
         </w:rPr>
         <w:drawing>
-          <wp:inline distT="0" distB="0" distL="0" distR="0" wp14:anchorId="42C0DE70" wp14:editId="7C223771">
-            <wp:extent cx="5943600" cy="4117340"/>
+          <wp:inline distT="0" distB="0" distL="0" distR="0" wp14:anchorId="54D42A07" wp14:editId="16979E99">
+            <wp:extent cx="6573167" cy="5029902"/>
             <wp:effectExtent l="0" t="0" r="0" b="0"/>
-            <wp:docPr id="449576456" name="Picture 1" descr="A screenshot of a computer program&#10;&#10;Description automatically generated"/>
+            <wp:docPr id="596409315" name="图片 1"/>
             <wp:cNvGraphicFramePr>
               <a:graphicFrameLocks xmlns:a="http://schemas.openxmlformats.org/drawingml/2006/main" noChangeAspect="1"/>
             </wp:cNvGraphicFramePr>
@@ -1147,7 +1141,7 @@
               <a:graphicData uri="http://schemas.openxmlformats.org/drawingml/2006/picture">
                 <pic:pic xmlns:pic="http://schemas.openxmlformats.org/drawingml/2006/picture">
                   <pic:nvPicPr>
-                    <pic:cNvPr id="449576456" name="Picture 1" descr="A screenshot of a computer program&#10;&#10;Description automatically generated"/>
+                    <pic:cNvPr id="596409315" name="图片 596409315"/>
                     <pic:cNvPicPr/>
                   </pic:nvPicPr>
                   <pic:blipFill>
@@ -1165,7 +1159,7 @@
                   <pic:spPr>
                     <a:xfrm>
                       <a:off x="0" y="0"/>
-                      <a:ext cx="5943600" cy="4117340"/>
+                      <a:ext cx="6573167" cy="5029902"/>
                     </a:xfrm>
                     <a:prstGeom prst="rect">
                       <a:avLst/>
@@ -1177,33 +1171,17 @@
           </wp:inline>
         </w:drawing>
       </w:r>
-    </w:p>
-    <w:p>
-      <w:pPr>
-        <w:pStyle w:val="Heading1"/>
-        <w:jc w:val="left"/>
+      <w:r>
         <w:rPr>
           <w:rFonts w:eastAsiaTheme="minorEastAsia"/>
-          <w:lang w:eastAsia="zh-CN"/>
-        </w:rPr>
-      </w:pPr>
-      <w:r>
-        <w:rPr>
-          <w:rFonts w:ascii="Ubuntu Mono" w:eastAsiaTheme="majorEastAsia" w:hAnsi="Ubuntu Mono" w:cs="Courier New"/>
-          <w:b/>
-          <w:bCs/>
           <w:noProof/>
-          <w:color w:val="0D0D0D"/>
-          <w:sz w:val="21"/>
-          <w:szCs w:val="21"/>
-          <w:bdr w:val="single" w:sz="2" w:space="0" w:color="E3E3E3" w:frame="1"/>
-          <w:shd w:val="clear" w:color="auto" w:fill="FFFFFF"/>
+          <w:lang w:eastAsia="zh-CN"/>
         </w:rPr>
         <w:drawing>
-          <wp:inline distT="0" distB="0" distL="0" distR="0" wp14:anchorId="0C372358" wp14:editId="3A53A7EF">
-            <wp:extent cx="5943600" cy="2660650"/>
-            <wp:effectExtent l="0" t="0" r="0" b="6350"/>
-            <wp:docPr id="1515891409" name="Picture 2" descr="A screenshot of a computer program&#10;&#10;Description automatically generated"/>
+          <wp:inline distT="0" distB="0" distL="0" distR="0" wp14:anchorId="67B08EDB" wp14:editId="7EA6913A">
+            <wp:extent cx="6794500" cy="2912745"/>
+            <wp:effectExtent l="0" t="0" r="6350" b="1905"/>
+            <wp:docPr id="211490348" name="图片 2"/>
             <wp:cNvGraphicFramePr>
               <a:graphicFrameLocks xmlns:a="http://schemas.openxmlformats.org/drawingml/2006/main" noChangeAspect="1"/>
             </wp:cNvGraphicFramePr>
@@ -1211,7 +1189,7 @@
               <a:graphicData uri="http://schemas.openxmlformats.org/drawingml/2006/picture">
                 <pic:pic xmlns:pic="http://schemas.openxmlformats.org/drawingml/2006/picture">
                   <pic:nvPicPr>
-                    <pic:cNvPr id="1515891409" name="Picture 2" descr="A screenshot of a computer program&#10;&#10;Description automatically generated"/>
+                    <pic:cNvPr id="211490348" name="图片 211490348"/>
                     <pic:cNvPicPr/>
                   </pic:nvPicPr>
                   <pic:blipFill>
@@ -1229,7 +1207,7 @@
                   <pic:spPr>
                     <a:xfrm>
                       <a:off x="0" y="0"/>
-                      <a:ext cx="5943600" cy="2660650"/>
+                      <a:ext cx="6794500" cy="2912745"/>
                     </a:xfrm>
                     <a:prstGeom prst="rect">
                       <a:avLst/>
@@ -1244,18 +1222,29 @@
     </w:p>
     <w:p>
       <w:pPr>
-        <w:pStyle w:val="Heading1"/>
+        <w:pStyle w:val="1"/>
         <w:jc w:val="left"/>
         <w:rPr>
           <w:rFonts w:eastAsiaTheme="minorEastAsia"/>
           <w:lang w:eastAsia="zh-CN"/>
         </w:rPr>
       </w:pPr>
-      <w:r>
+    </w:p>
+    <w:p>
+      <w:pPr>
+        <w:pStyle w:val="1"/>
+        <w:jc w:val="left"/>
         <w:rPr>
           <w:rFonts w:eastAsiaTheme="minorEastAsia"/>
           <w:lang w:eastAsia="zh-CN"/>
         </w:rPr>
+      </w:pPr>
+      <w:r>
+        <w:rPr>
+          <w:rFonts w:eastAsiaTheme="minorEastAsia"/>
+          <w:lang w:eastAsia="zh-CN"/>
+        </w:rPr>
+        <w:lastRenderedPageBreak/>
         <w:t>I</w:t>
       </w:r>
       <w:r>
@@ -1268,7 +1257,7 @@
     </w:p>
     <w:p>
       <w:pPr>
-        <w:pStyle w:val="Heading1"/>
+        <w:pStyle w:val="1"/>
         <w:jc w:val="left"/>
         <w:rPr>
           <w:rFonts w:eastAsiaTheme="minorEastAsia"/>
@@ -1281,7 +1270,6 @@
           <w:noProof/>
           <w:lang w:eastAsia="zh-CN"/>
         </w:rPr>
-        <w:lastRenderedPageBreak/>
         <w:drawing>
           <wp:inline distT="0" distB="0" distL="0" distR="0" wp14:anchorId="76A3425F" wp14:editId="00976AB2">
             <wp:extent cx="5960225" cy="3618469"/>
@@ -1389,7 +1377,7 @@
     </w:p>
     <w:p>
       <w:pPr>
-        <w:pStyle w:val="Heading1"/>
+        <w:pStyle w:val="1"/>
         <w:jc w:val="left"/>
       </w:pPr>
       <w:bookmarkStart w:id="3" w:name="_Toc159587900"/>
@@ -1441,7 +1429,7 @@
       </w:r>
       <w:r>
         <w:rPr>
-          <w:rStyle w:val="BodyTextChar"/>
+          <w:rStyle w:val="a4"/>
           <w:rFonts w:ascii="Ubuntu Mono" w:eastAsiaTheme="majorEastAsia" w:hAnsi="Ubuntu Mono" w:hint="eastAsia"/>
           <w:b/>
           <w:bCs/>
@@ -1457,7 +1445,7 @@
       </w:r>
       <w:r>
         <w:rPr>
-          <w:rStyle w:val="BodyTextChar"/>
+          <w:rStyle w:val="a4"/>
           <w:rFonts w:ascii="Ubuntu Mono" w:eastAsiaTheme="majorEastAsia" w:hAnsi="Ubuntu Mono"/>
           <w:b/>
           <w:bCs/>
@@ -1507,7 +1495,7 @@
     </w:p>
     <w:p>
       <w:pPr>
-        <w:pStyle w:val="Heading1"/>
+        <w:pStyle w:val="1"/>
         <w:jc w:val="left"/>
         <w:rPr>
           <w:rFonts w:eastAsiaTheme="minorEastAsia"/>
@@ -1530,7 +1518,7 @@
     </w:p>
     <w:p>
       <w:pPr>
-        <w:pStyle w:val="Heading1"/>
+        <w:pStyle w:val="1"/>
         <w:jc w:val="left"/>
         <w:rPr>
           <w:rFonts w:eastAsiaTheme="minorEastAsia"/>
@@ -1677,7 +1665,7 @@
     </w:p>
     <w:p>
       <w:pPr>
-        <w:pStyle w:val="Heading1"/>
+        <w:pStyle w:val="1"/>
         <w:jc w:val="left"/>
         <w:rPr>
           <w:rFonts w:ascii="Arial" w:eastAsiaTheme="minorEastAsia" w:hAnsi="Arial" w:cs="Arial"/>
@@ -1761,7 +1749,7 @@
     </w:p>
     <w:p>
       <w:pPr>
-        <w:pStyle w:val="ListParagraph"/>
+        <w:pStyle w:val="a5"/>
         <w:numPr>
           <w:ilvl w:val="0"/>
           <w:numId w:val="8"/>
@@ -2295,7 +2283,7 @@
     </w:p>
     <w:p>
       <w:pPr>
-        <w:pStyle w:val="ListParagraph"/>
+        <w:pStyle w:val="a5"/>
         <w:numPr>
           <w:ilvl w:val="0"/>
           <w:numId w:val="8"/>
@@ -2572,7 +2560,7 @@
     </w:p>
     <w:p>
       <w:pPr>
-        <w:pStyle w:val="ListParagraph"/>
+        <w:pStyle w:val="a5"/>
         <w:numPr>
           <w:ilvl w:val="0"/>
           <w:numId w:val="8"/>
@@ -2941,7 +2929,27 @@
           <w:szCs w:val="28"/>
           <w:lang w:eastAsia="zh-CN"/>
         </w:rPr>
-        <w:t>The Find By ID method (not yet implemented) will search for a record in the userbooks table based on the ID.</w:t>
+        <w:t xml:space="preserve">The Find </w:t>
+      </w:r>
+      <w:proofErr w:type="gramStart"/>
+      <w:r>
+        <w:rPr>
+          <w:rFonts w:ascii="Arial" w:hAnsi="Arial" w:cs="Arial"/>
+          <w:sz w:val="28"/>
+          <w:szCs w:val="28"/>
+          <w:lang w:eastAsia="zh-CN"/>
+        </w:rPr>
+        <w:t>By</w:t>
+      </w:r>
+      <w:proofErr w:type="gramEnd"/>
+      <w:r>
+        <w:rPr>
+          <w:rFonts w:ascii="Arial" w:hAnsi="Arial" w:cs="Arial"/>
+          <w:sz w:val="28"/>
+          <w:szCs w:val="28"/>
+          <w:lang w:eastAsia="zh-CN"/>
+        </w:rPr>
+        <w:t xml:space="preserve"> ID method (not yet implemented) will search for a record in the userbooks table based on the ID.</w:t>
       </w:r>
     </w:p>
     <w:p>
@@ -3469,7 +3477,7 @@
     </w:p>
     <w:p>
       <w:pPr>
-        <w:pStyle w:val="ListParagraph"/>
+        <w:pStyle w:val="a5"/>
         <w:numPr>
           <w:ilvl w:val="0"/>
           <w:numId w:val="8"/>
@@ -3617,7 +3625,27 @@
           <w:szCs w:val="28"/>
           <w:lang w:eastAsia="zh-CN"/>
         </w:rPr>
-        <w:t>Receives a database connection object, $conn, and uses this connection to initialize an instance of the SqlHelper class. This instance will be used for executing all SQL operations later on.</w:t>
+        <w:t xml:space="preserve">Receives a database connection object, $conn, and uses this connection to initialize an instance of the SqlHelper class. This instance will be used for executing all SQL operations </w:t>
+      </w:r>
+      <w:proofErr w:type="gramStart"/>
+      <w:r>
+        <w:rPr>
+          <w:rFonts w:ascii="Arial" w:hAnsi="Arial" w:cs="Arial"/>
+          <w:sz w:val="28"/>
+          <w:szCs w:val="28"/>
+          <w:lang w:eastAsia="zh-CN"/>
+        </w:rPr>
+        <w:t>later on</w:t>
+      </w:r>
+      <w:proofErr w:type="gramEnd"/>
+      <w:r>
+        <w:rPr>
+          <w:rFonts w:ascii="Arial" w:hAnsi="Arial" w:cs="Arial"/>
+          <w:sz w:val="28"/>
+          <w:szCs w:val="28"/>
+          <w:lang w:eastAsia="zh-CN"/>
+        </w:rPr>
+        <w:t>.</w:t>
       </w:r>
     </w:p>
     <w:p>
@@ -4011,7 +4039,27 @@
           <w:szCs w:val="28"/>
           <w:lang w:eastAsia="zh-CN"/>
         </w:rPr>
-        <w:t>(Not implemented) This method should return all user records from the users table.</w:t>
+        <w:t xml:space="preserve">(Not implemented) This method should return all user records from the </w:t>
+      </w:r>
+      <w:proofErr w:type="gramStart"/>
+      <w:r>
+        <w:rPr>
+          <w:rFonts w:ascii="Arial" w:hAnsi="Arial" w:cs="Arial"/>
+          <w:sz w:val="28"/>
+          <w:szCs w:val="28"/>
+          <w:lang w:eastAsia="zh-CN"/>
+        </w:rPr>
+        <w:t>users</w:t>
+      </w:r>
+      <w:proofErr w:type="gramEnd"/>
+      <w:r>
+        <w:rPr>
+          <w:rFonts w:ascii="Arial" w:hAnsi="Arial" w:cs="Arial"/>
+          <w:sz w:val="28"/>
+          <w:szCs w:val="28"/>
+          <w:lang w:eastAsia="zh-CN"/>
+        </w:rPr>
+        <w:t xml:space="preserve"> table.</w:t>
       </w:r>
     </w:p>
     <w:p>
@@ -4055,7 +4103,7 @@
     </w:p>
     <w:p>
       <w:pPr>
-        <w:pStyle w:val="ListParagraph"/>
+        <w:pStyle w:val="a5"/>
         <w:numPr>
           <w:ilvl w:val="0"/>
           <w:numId w:val="8"/>
@@ -4609,7 +4657,7 @@
     </w:p>
     <w:p>
       <w:pPr>
-        <w:pStyle w:val="ListParagraph"/>
+        <w:pStyle w:val="a5"/>
         <w:tabs>
           <w:tab w:val="left" w:pos="1117"/>
         </w:tabs>
@@ -4624,7 +4672,7 @@
     </w:p>
     <w:p>
       <w:pPr>
-        <w:pStyle w:val="Heading1"/>
+        <w:pStyle w:val="1"/>
         <w:jc w:val="left"/>
         <w:rPr>
           <w:rFonts w:ascii="Arial" w:eastAsiaTheme="minorEastAsia" w:hAnsi="Arial" w:cs="Arial"/>
@@ -4650,7 +4698,7 @@
     </w:p>
     <w:p>
       <w:pPr>
-        <w:pStyle w:val="ListParagraph"/>
+        <w:pStyle w:val="a5"/>
         <w:numPr>
           <w:ilvl w:val="0"/>
           <w:numId w:val="8"/>
@@ -5002,7 +5050,7 @@
     </w:p>
     <w:p>
       <w:pPr>
-        <w:pStyle w:val="ListParagraph"/>
+        <w:pStyle w:val="a5"/>
         <w:numPr>
           <w:ilvl w:val="0"/>
           <w:numId w:val="8"/>
@@ -5029,7 +5077,7 @@
     </w:p>
     <w:p>
       <w:pPr>
-        <w:pStyle w:val="ListParagraph"/>
+        <w:pStyle w:val="a5"/>
         <w:tabs>
           <w:tab w:val="left" w:pos="1117"/>
         </w:tabs>
@@ -5451,7 +5499,7 @@
     <w:sdtContent>
       <w:p>
         <w:pPr>
-          <w:pStyle w:val="Footer"/>
+          <w:pStyle w:val="aa"/>
           <w:jc w:val="center"/>
         </w:pPr>
         <w:r>
@@ -5480,7 +5528,7 @@
   </w:sdt>
   <w:p>
     <w:pPr>
-      <w:pStyle w:val="Footer"/>
+      <w:pStyle w:val="aa"/>
       <w:jc w:val="center"/>
       <w:rPr>
         <w:sz w:val="20"/>
@@ -7819,7 +7867,7 @@
     <w:lsdException w:name="Unresolved Mention" w:semiHidden="1" w:unhideWhenUsed="1"/>
     <w:lsdException w:name="Smart Link" w:semiHidden="1" w:unhideWhenUsed="1"/>
   </w:latentStyles>
-  <w:style w:type="paragraph" w:default="1" w:styleId="Normal">
+  <w:style w:type="paragraph" w:default="1" w:styleId="a">
     <w:name w:val="Normal"/>
     <w:qFormat/>
     <w:rsid w:val="00512C3A"/>
@@ -7827,10 +7875,10 @@
       <w:rFonts w:ascii="Segoe UI Light" w:eastAsia="Segoe UI Light" w:hAnsi="Segoe UI Light" w:cs="Segoe UI Light"/>
     </w:rPr>
   </w:style>
-  <w:style w:type="paragraph" w:styleId="Heading1">
+  <w:style w:type="paragraph" w:styleId="1">
     <w:name w:val="heading 1"/>
-    <w:basedOn w:val="Normal"/>
-    <w:link w:val="Heading1Char"/>
+    <w:basedOn w:val="a"/>
+    <w:link w:val="10"/>
     <w:uiPriority w:val="9"/>
     <w:qFormat/>
     <w:pPr>
@@ -7843,9 +7891,9 @@
       <w:szCs w:val="56"/>
     </w:rPr>
   </w:style>
-  <w:style w:type="paragraph" w:styleId="Heading2">
+  <w:style w:type="paragraph" w:styleId="2">
     <w:name w:val="heading 2"/>
-    <w:basedOn w:val="Normal"/>
+    <w:basedOn w:val="a"/>
     <w:uiPriority w:val="9"/>
     <w:unhideWhenUsed/>
     <w:qFormat/>
@@ -7859,9 +7907,9 @@
       <w:szCs w:val="28"/>
     </w:rPr>
   </w:style>
-  <w:style w:type="paragraph" w:styleId="Heading3">
+  <w:style w:type="paragraph" w:styleId="3">
     <w:name w:val="heading 3"/>
-    <w:basedOn w:val="Normal"/>
+    <w:basedOn w:val="a"/>
     <w:uiPriority w:val="9"/>
     <w:unhideWhenUsed/>
     <w:qFormat/>
@@ -7875,13 +7923,13 @@
       <w:szCs w:val="24"/>
     </w:rPr>
   </w:style>
-  <w:style w:type="character" w:default="1" w:styleId="DefaultParagraphFont">
+  <w:style w:type="character" w:default="1" w:styleId="a0">
     <w:name w:val="Default Paragraph Font"/>
     <w:uiPriority w:val="1"/>
     <w:semiHidden/>
     <w:unhideWhenUsed/>
   </w:style>
-  <w:style w:type="table" w:default="1" w:styleId="TableNormal">
+  <w:style w:type="table" w:default="1" w:styleId="a1">
     <w:name w:val="Normal Table"/>
     <w:uiPriority w:val="99"/>
     <w:semiHidden/>
@@ -7896,7 +7944,7 @@
       </w:tblCellMar>
     </w:tblPr>
   </w:style>
-  <w:style w:type="numbering" w:default="1" w:styleId="NoList">
+  <w:style w:type="numbering" w:default="1" w:styleId="a2">
     <w:name w:val="No List"/>
     <w:uiPriority w:val="99"/>
     <w:semiHidden/>
@@ -7904,7 +7952,7 @@
   </w:style>
   <w:style w:type="paragraph" w:styleId="TOC1">
     <w:name w:val="toc 1"/>
-    <w:basedOn w:val="Normal"/>
+    <w:basedOn w:val="a"/>
     <w:uiPriority w:val="39"/>
     <w:qFormat/>
     <w:pPr>
@@ -7918,7 +7966,7 @@
   </w:style>
   <w:style w:type="paragraph" w:styleId="TOC2">
     <w:name w:val="toc 2"/>
-    <w:basedOn w:val="Normal"/>
+    <w:basedOn w:val="a"/>
     <w:uiPriority w:val="39"/>
     <w:qFormat/>
     <w:pPr>
@@ -7932,7 +7980,7 @@
   </w:style>
   <w:style w:type="paragraph" w:styleId="TOC3">
     <w:name w:val="toc 3"/>
-    <w:basedOn w:val="Normal"/>
+    <w:basedOn w:val="a"/>
     <w:uiPriority w:val="39"/>
     <w:qFormat/>
     <w:pPr>
@@ -7944,19 +7992,19 @@
       <w:szCs w:val="18"/>
     </w:rPr>
   </w:style>
-  <w:style w:type="paragraph" w:styleId="BodyText">
+  <w:style w:type="paragraph" w:styleId="a3">
     <w:name w:val="Body Text"/>
-    <w:basedOn w:val="Normal"/>
-    <w:link w:val="BodyTextChar"/>
+    <w:basedOn w:val="a"/>
+    <w:link w:val="a4"/>
     <w:uiPriority w:val="1"/>
     <w:qFormat/>
     <w:pPr>
       <w:ind w:left="134"/>
     </w:pPr>
   </w:style>
-  <w:style w:type="paragraph" w:styleId="ListParagraph">
+  <w:style w:type="paragraph" w:styleId="a5">
     <w:name w:val="List Paragraph"/>
-    <w:basedOn w:val="Normal"/>
+    <w:basedOn w:val="a"/>
     <w:uiPriority w:val="1"/>
     <w:qFormat/>
     <w:pPr>
@@ -7966,13 +8014,13 @@
   </w:style>
   <w:style w:type="paragraph" w:customStyle="1" w:styleId="TableParagraph">
     <w:name w:val="Table Paragraph"/>
-    <w:basedOn w:val="Normal"/>
+    <w:basedOn w:val="a"/>
     <w:uiPriority w:val="1"/>
     <w:qFormat/>
   </w:style>
-  <w:style w:type="paragraph" w:styleId="NormalWeb">
+  <w:style w:type="paragraph" w:styleId="a6">
     <w:name w:val="Normal (Web)"/>
-    <w:basedOn w:val="Normal"/>
+    <w:basedOn w:val="a"/>
     <w:uiPriority w:val="99"/>
     <w:semiHidden/>
     <w:unhideWhenUsed/>
@@ -7990,9 +8038,9 @@
       <w:lang w:eastAsia="zh-CN"/>
     </w:rPr>
   </w:style>
-  <w:style w:type="character" w:styleId="Strong">
+  <w:style w:type="character" w:styleId="a7">
     <w:name w:val="Strong"/>
-    <w:basedOn w:val="DefaultParagraphFont"/>
+    <w:basedOn w:val="a0"/>
     <w:uiPriority w:val="22"/>
     <w:qFormat/>
     <w:rsid w:val="00F12F17"/>
@@ -8001,10 +8049,10 @@
       <w:bCs/>
     </w:rPr>
   </w:style>
-  <w:style w:type="paragraph" w:styleId="Header">
+  <w:style w:type="paragraph" w:styleId="a8">
     <w:name w:val="header"/>
-    <w:basedOn w:val="Normal"/>
-    <w:link w:val="HeaderChar"/>
+    <w:basedOn w:val="a"/>
+    <w:link w:val="a9"/>
     <w:uiPriority w:val="99"/>
     <w:unhideWhenUsed/>
     <w:rsid w:val="00DC6410"/>
@@ -8015,20 +8063,20 @@
       </w:tabs>
     </w:pPr>
   </w:style>
-  <w:style w:type="character" w:customStyle="1" w:styleId="HeaderChar">
-    <w:name w:val="Header Char"/>
-    <w:basedOn w:val="DefaultParagraphFont"/>
-    <w:link w:val="Header"/>
+  <w:style w:type="character" w:customStyle="1" w:styleId="a9">
+    <w:name w:val="页眉 字符"/>
+    <w:basedOn w:val="a0"/>
+    <w:link w:val="a8"/>
     <w:uiPriority w:val="99"/>
     <w:rsid w:val="00DC6410"/>
     <w:rPr>
       <w:rFonts w:ascii="Segoe UI Light" w:eastAsia="Segoe UI Light" w:hAnsi="Segoe UI Light" w:cs="Segoe UI Light"/>
     </w:rPr>
   </w:style>
-  <w:style w:type="paragraph" w:styleId="Footer">
+  <w:style w:type="paragraph" w:styleId="aa">
     <w:name w:val="footer"/>
-    <w:basedOn w:val="Normal"/>
-    <w:link w:val="FooterChar"/>
+    <w:basedOn w:val="a"/>
+    <w:link w:val="ab"/>
     <w:uiPriority w:val="99"/>
     <w:unhideWhenUsed/>
     <w:rsid w:val="00DC6410"/>
@@ -8039,20 +8087,20 @@
       </w:tabs>
     </w:pPr>
   </w:style>
-  <w:style w:type="character" w:customStyle="1" w:styleId="FooterChar">
-    <w:name w:val="Footer Char"/>
-    <w:basedOn w:val="DefaultParagraphFont"/>
-    <w:link w:val="Footer"/>
+  <w:style w:type="character" w:customStyle="1" w:styleId="ab">
+    <w:name w:val="页脚 字符"/>
+    <w:basedOn w:val="a0"/>
+    <w:link w:val="aa"/>
     <w:uiPriority w:val="99"/>
     <w:rsid w:val="00DC6410"/>
     <w:rPr>
       <w:rFonts w:ascii="Segoe UI Light" w:eastAsia="Segoe UI Light" w:hAnsi="Segoe UI Light" w:cs="Segoe UI Light"/>
     </w:rPr>
   </w:style>
-  <w:style w:type="paragraph" w:styleId="TOCHeading">
+  <w:style w:type="paragraph" w:styleId="TOC">
     <w:name w:val="TOC Heading"/>
-    <w:basedOn w:val="Heading1"/>
-    <w:next w:val="Normal"/>
+    <w:basedOn w:val="1"/>
+    <w:next w:val="a"/>
     <w:uiPriority w:val="39"/>
     <w:unhideWhenUsed/>
     <w:qFormat/>
@@ -8075,9 +8123,9 @@
       <w:szCs w:val="32"/>
     </w:rPr>
   </w:style>
-  <w:style w:type="character" w:styleId="Hyperlink">
+  <w:style w:type="character" w:styleId="ac">
     <w:name w:val="Hyperlink"/>
-    <w:basedOn w:val="DefaultParagraphFont"/>
+    <w:basedOn w:val="a0"/>
     <w:uiPriority w:val="99"/>
     <w:unhideWhenUsed/>
     <w:rsid w:val="00F22A1D"/>
@@ -8086,11 +8134,11 @@
       <w:u w:val="single"/>
     </w:rPr>
   </w:style>
-  <w:style w:type="paragraph" w:styleId="Subtitle">
+  <w:style w:type="paragraph" w:styleId="ad">
     <w:name w:val="Subtitle"/>
-    <w:basedOn w:val="Normal"/>
-    <w:next w:val="Normal"/>
-    <w:link w:val="SubtitleChar"/>
+    <w:basedOn w:val="a"/>
+    <w:next w:val="a"/>
+    <w:link w:val="ae"/>
     <w:uiPriority w:val="11"/>
     <w:qFormat/>
     <w:rsid w:val="00043C37"/>
@@ -8113,10 +8161,10 @@
       <w:lang w:eastAsia="zh-CN"/>
     </w:rPr>
   </w:style>
-  <w:style w:type="character" w:customStyle="1" w:styleId="SubtitleChar">
-    <w:name w:val="Subtitle Char"/>
-    <w:basedOn w:val="DefaultParagraphFont"/>
-    <w:link w:val="Subtitle"/>
+  <w:style w:type="character" w:customStyle="1" w:styleId="ae">
+    <w:name w:val="副标题 字符"/>
+    <w:basedOn w:val="a0"/>
+    <w:link w:val="ad"/>
     <w:uiPriority w:val="11"/>
     <w:rsid w:val="00043C37"/>
     <w:rPr>
@@ -8129,7 +8177,7 @@
       <w:lang w:eastAsia="zh-CN"/>
     </w:rPr>
   </w:style>
-  <w:style w:type="paragraph" w:styleId="NoSpacing">
+  <w:style w:type="paragraph" w:styleId="af">
     <w:name w:val="No Spacing"/>
     <w:uiPriority w:val="1"/>
     <w:qFormat/>
@@ -8138,11 +8186,11 @@
       <w:rFonts w:ascii="Segoe UI Light" w:eastAsia="Segoe UI Light" w:hAnsi="Segoe UI Light" w:cs="Segoe UI Light"/>
     </w:rPr>
   </w:style>
-  <w:style w:type="paragraph" w:styleId="Title">
+  <w:style w:type="paragraph" w:styleId="af0">
     <w:name w:val="Title"/>
-    <w:basedOn w:val="Normal"/>
-    <w:next w:val="Normal"/>
-    <w:link w:val="TitleChar"/>
+    <w:basedOn w:val="a"/>
+    <w:next w:val="a"/>
+    <w:link w:val="af1"/>
     <w:uiPriority w:val="10"/>
     <w:qFormat/>
     <w:rsid w:val="008F5837"/>
@@ -8157,10 +8205,10 @@
       <w:szCs w:val="56"/>
     </w:rPr>
   </w:style>
-  <w:style w:type="character" w:customStyle="1" w:styleId="TitleChar">
-    <w:name w:val="Title Char"/>
-    <w:basedOn w:val="DefaultParagraphFont"/>
-    <w:link w:val="Title"/>
+  <w:style w:type="character" w:customStyle="1" w:styleId="af1">
+    <w:name w:val="标题 字符"/>
+    <w:basedOn w:val="a0"/>
+    <w:link w:val="af0"/>
     <w:uiPriority w:val="10"/>
     <w:rsid w:val="008F5837"/>
     <w:rPr>
@@ -8173,7 +8221,7 @@
   </w:style>
   <w:style w:type="paragraph" w:customStyle="1" w:styleId="Heading">
     <w:name w:val="Heading"/>
-    <w:basedOn w:val="BodyText"/>
+    <w:basedOn w:val="a3"/>
     <w:link w:val="HeadingChar"/>
     <w:qFormat/>
     <w:rsid w:val="00F7284E"/>
@@ -8188,10 +8236,10 @@
       <w:szCs w:val="48"/>
     </w:rPr>
   </w:style>
-  <w:style w:type="character" w:customStyle="1" w:styleId="BodyTextChar">
-    <w:name w:val="Body Text Char"/>
-    <w:basedOn w:val="DefaultParagraphFont"/>
-    <w:link w:val="BodyText"/>
+  <w:style w:type="character" w:customStyle="1" w:styleId="a4">
+    <w:name w:val="正文文本 字符"/>
+    <w:basedOn w:val="a0"/>
+    <w:link w:val="a3"/>
     <w:uiPriority w:val="1"/>
     <w:rsid w:val="00F7284E"/>
     <w:rPr>
@@ -8200,7 +8248,7 @@
   </w:style>
   <w:style w:type="character" w:customStyle="1" w:styleId="HeadingChar">
     <w:name w:val="Heading Char"/>
-    <w:basedOn w:val="BodyTextChar"/>
+    <w:basedOn w:val="a4"/>
     <w:link w:val="Heading"/>
     <w:rsid w:val="00F7284E"/>
     <w:rPr>
@@ -8225,9 +8273,9 @@
       <w:szCs w:val="24"/>
     </w:rPr>
   </w:style>
-  <w:style w:type="character" w:styleId="HTMLCode">
+  <w:style w:type="character" w:styleId="HTML">
     <w:name w:val="HTML Code"/>
-    <w:basedOn w:val="DefaultParagraphFont"/>
+    <w:basedOn w:val="a0"/>
     <w:uiPriority w:val="99"/>
     <w:semiHidden/>
     <w:unhideWhenUsed/>
@@ -8238,10 +8286,10 @@
       <w:szCs w:val="20"/>
     </w:rPr>
   </w:style>
-  <w:style w:type="character" w:customStyle="1" w:styleId="Heading1Char">
-    <w:name w:val="Heading 1 Char"/>
-    <w:basedOn w:val="DefaultParagraphFont"/>
-    <w:link w:val="Heading1"/>
+  <w:style w:type="character" w:customStyle="1" w:styleId="10">
+    <w:name w:val="标题 1 字符"/>
+    <w:basedOn w:val="a0"/>
+    <w:link w:val="1"/>
     <w:uiPriority w:val="9"/>
     <w:rsid w:val="00512C3A"/>
     <w:rPr>
@@ -8250,9 +8298,9 @@
       <w:szCs w:val="56"/>
     </w:rPr>
   </w:style>
-  <w:style w:type="table" w:styleId="TableGrid">
+  <w:style w:type="table" w:styleId="af2">
     <w:name w:val="Table Grid"/>
-    <w:basedOn w:val="TableNormal"/>
+    <w:basedOn w:val="a1"/>
     <w:uiPriority w:val="39"/>
     <w:rsid w:val="00DD107F"/>
     <w:pPr>

</xml_diff>